<commit_message>
atualização de documento de requisitos
</commit_message>
<xml_diff>
--- a/Levantamento de Requisitos - Ink'in.docx
+++ b/Levantamento de Requisitos - Ink'in.docx
@@ -8,6 +8,27 @@
       </w:pPr>
       <w:r>
         <w:rPr>
+          <w:sz w:val="60"/>
+          <w:szCs w:val="60"/>
+          <w:rtl w:val="0"/>
+        </w:rPr>
+        <w:t xml:space="preserve">Ink’in</w:t>
+      </w:r>
+      <w:r>
+        <w:rPr>
+          <w:rtl w:val="0"/>
+        </w:rPr>
+      </w:r>
+    </w:p>
+    <w:p>
+      <w:pPr>
+        <w:pStyle w:val="Heading1"/>
+        <w:rPr/>
+      </w:pPr>
+      <w:bookmarkStart w:colFirst="0" w:colLast="0" w:name="_37dzrafbdfw9" w:id="0"/>
+      <w:bookmarkEnd w:id="0"/>
+      <w:r>
+        <w:rPr>
           <w:rtl w:val="0"/>
         </w:rPr>
         <w:t xml:space="preserve">N°: RF 001</w:t>
@@ -43,45 +64,91 @@
         <w:rPr>
           <w:rtl w:val="0"/>
         </w:rPr>
-        <w:t xml:space="preserve">- A página inicial deverá conter informações sobre o serviço ink’in, </w:t>
-      </w:r>
-    </w:p>
-    <w:p>
-      <w:pPr>
-        <w:rPr/>
-      </w:pPr>
-      <w:r>
-        <w:rPr>
-          <w:rtl w:val="0"/>
-        </w:rPr>
-        <w:t xml:space="preserve">- Conter redirecionamento para a página de cadastro.</w:t>
-      </w:r>
-    </w:p>
-    <w:p>
-      <w:pPr>
-        <w:rPr/>
-      </w:pPr>
-      <w:r>
-        <w:rPr>
-          <w:rtl w:val="0"/>
-        </w:rPr>
-        <w:t xml:space="preserve">- Conter redirecionamento para a página de login.</w:t>
-      </w:r>
-    </w:p>
-    <w:p>
-      <w:pPr>
-        <w:rPr/>
-      </w:pPr>
-      <w:r>
-        <w:rPr>
-          <w:rtl w:val="0"/>
-        </w:rPr>
-      </w:r>
-    </w:p>
-    <w:p>
-      <w:pPr>
-        <w:rPr/>
-      </w:pPr>
+      </w:r>
+    </w:p>
+    <w:p>
+      <w:pPr>
+        <w:rPr/>
+      </w:pPr>
+      <w:r>
+        <w:rPr>
+          <w:rtl w:val="0"/>
+        </w:rPr>
+        <w:t xml:space="preserve">- A página inicial deverá conter informações sobre o serviço Ink’in.</w:t>
+      </w:r>
+    </w:p>
+    <w:p>
+      <w:pPr>
+        <w:rPr/>
+      </w:pPr>
+      <w:r>
+        <w:rPr>
+          <w:rtl w:val="0"/>
+        </w:rPr>
+        <w:t xml:space="preserve">- Conter menu de redirecionamento para a página de contatos para atendimento/dúvidas. </w:t>
+      </w:r>
+    </w:p>
+    <w:p>
+      <w:pPr>
+        <w:rPr/>
+      </w:pPr>
+      <w:r>
+        <w:rPr>
+          <w:rtl w:val="0"/>
+        </w:rPr>
+        <w:t xml:space="preserve">- Conter menu de redirecionamento para informações do time/empresa responsável pelo serviço.</w:t>
+      </w:r>
+    </w:p>
+    <w:p>
+      <w:pPr>
+        <w:rPr/>
+      </w:pPr>
+      <w:r>
+        <w:rPr>
+          <w:rtl w:val="0"/>
+        </w:rPr>
+        <w:t xml:space="preserve">- Conter menu de redirecionamento para a página de SignIn/SignUp.</w:t>
+      </w:r>
+    </w:p>
+    <w:p>
+      <w:pPr>
+        <w:rPr/>
+      </w:pPr>
+      <w:r>
+        <w:rPr>
+          <w:rtl w:val="0"/>
+        </w:rPr>
+        <w:t xml:space="preserve">- Conter Carrossel com ShowCases de usuários.</w:t>
+      </w:r>
+    </w:p>
+    <w:p>
+      <w:pPr>
+        <w:rPr/>
+      </w:pPr>
+      <w:r>
+        <w:rPr>
+          <w:rtl w:val="0"/>
+        </w:rPr>
+        <w:t xml:space="preserve">- Conter redirecionamento para as redes sociais do serviço: Twitter/Instagram/Facebook</w:t>
+      </w:r>
+    </w:p>
+    <w:p>
+      <w:pPr>
+        <w:rPr/>
+      </w:pPr>
+      <w:r>
+        <w:rPr>
+          <w:rtl w:val="0"/>
+        </w:rPr>
+      </w:r>
+    </w:p>
+    <w:p>
+      <w:pPr>
+        <w:pStyle w:val="Heading1"/>
+        <w:rPr/>
+      </w:pPr>
+      <w:bookmarkStart w:colFirst="0" w:colLast="0" w:name="_k4f0bkyy0yrq" w:id="1"/>
+      <w:bookmarkEnd w:id="1"/>
       <w:r>
         <w:rPr>
           <w:rtl w:val="0"/>
@@ -156,8 +223,11 @@
     </w:p>
     <w:p>
       <w:pPr>
-        <w:rPr/>
-      </w:pPr>
+        <w:pStyle w:val="Heading1"/>
+        <w:rPr/>
+      </w:pPr>
+      <w:bookmarkStart w:colFirst="0" w:colLast="0" w:name="_r3vt2nbu7lxt" w:id="2"/>
+      <w:bookmarkEnd w:id="2"/>
       <w:r>
         <w:rPr>
           <w:rtl w:val="0"/>
@@ -222,8 +292,11 @@
     </w:p>
     <w:p>
       <w:pPr>
-        <w:rPr/>
-      </w:pPr>
+        <w:pStyle w:val="Heading1"/>
+        <w:rPr/>
+      </w:pPr>
+      <w:bookmarkStart w:colFirst="0" w:colLast="0" w:name="_aq7fj5wy13th" w:id="3"/>
+      <w:bookmarkEnd w:id="3"/>
       <w:r>
         <w:rPr>
           <w:rtl w:val="0"/>
@@ -250,22 +323,26 @@
         <w:rPr>
           <w:rtl w:val="0"/>
         </w:rPr>
-      </w:r>
-    </w:p>
-    <w:p>
-      <w:pPr>
-        <w:rPr/>
-      </w:pPr>
-      <w:r>
-        <w:rPr>
-          <w:rtl w:val="0"/>
-        </w:rPr>
-      </w:r>
-    </w:p>
-    <w:p>
-      <w:pPr>
-        <w:rPr/>
-      </w:pPr>
+        <w:t xml:space="preserve">Descrição detalhada: Deve possuir uma página disponível para fazer o upload das imagens referentes a tatuagem, onde o tatuador será responsável pelo mesmo.</w:t>
+      </w:r>
+    </w:p>
+    <w:p>
+      <w:pPr>
+        <w:rPr/>
+      </w:pPr>
+      <w:r>
+        <w:rPr>
+          <w:rtl w:val="0"/>
+        </w:rPr>
+      </w:r>
+    </w:p>
+    <w:p>
+      <w:pPr>
+        <w:pStyle w:val="Heading1"/>
+        <w:rPr/>
+      </w:pPr>
+      <w:bookmarkStart w:colFirst="0" w:colLast="0" w:name="_yxcw5axq9cbq" w:id="4"/>
+      <w:bookmarkEnd w:id="4"/>
       <w:r>
         <w:rPr>
           <w:rtl w:val="0"/>
@@ -281,25 +358,130 @@
         <w:rPr>
           <w:rtl w:val="0"/>
         </w:rPr>
-        <w:t xml:space="preserve">Nome: Agendamento de horários / Estudio/Artista/Usuário</w:t>
-      </w:r>
-    </w:p>
-    <w:p>
-      <w:pPr>
-        <w:rPr/>
-      </w:pPr>
-      <w:r>
-        <w:rPr>
-          <w:rtl w:val="0"/>
-        </w:rPr>
-      </w:r>
-    </w:p>
-    <w:p>
-      <w:pPr>
-        <w:rPr/>
-      </w:pPr>
-      <w:r>
-        <w:rPr>
+        <w:t xml:space="preserve">Nome: Agendamento de horários / Estúdio/Artista/Usuário</w:t>
+      </w:r>
+    </w:p>
+    <w:p>
+      <w:pPr>
+        <w:rPr/>
+      </w:pPr>
+      <w:r>
+        <w:rPr>
+          <w:rtl w:val="0"/>
+        </w:rPr>
+        <w:t xml:space="preserve">Ao acessar a home page de qualquer perfil, será possível realizar agendamentos de horários com os artistas, o perfil estúdio terá acesso completo de todas as agendas dos artistas cadastrados no seu estúdio, o perfil artista terá acesso completo somente da sua agenda, já o perfil usuário terá acesso apenas dos horário disponíveis dos artistas.</w:t>
+      </w:r>
+    </w:p>
+    <w:p>
+      <w:pPr>
+        <w:rPr/>
+      </w:pPr>
+      <w:r>
+        <w:rPr>
+          <w:rtl w:val="0"/>
+        </w:rPr>
+      </w:r>
+    </w:p>
+    <w:p>
+      <w:pPr>
+        <w:rPr/>
+      </w:pPr>
+      <w:r>
+        <w:rPr>
+          <w:rtl w:val="0"/>
+        </w:rPr>
+      </w:r>
+    </w:p>
+    <w:p>
+      <w:pPr>
+        <w:pStyle w:val="Title"/>
+        <w:rPr>
+          <w:sz w:val="40"/>
+          <w:szCs w:val="40"/>
+        </w:rPr>
+      </w:pPr>
+      <w:bookmarkStart w:colFirst="0" w:colLast="0" w:name="_ke9im6aoteez" w:id="5"/>
+      <w:bookmarkEnd w:id="5"/>
+      <w:r>
+        <w:rPr>
+          <w:sz w:val="40"/>
+          <w:szCs w:val="40"/>
+          <w:rtl w:val="0"/>
+        </w:rPr>
+        <w:t xml:space="preserve">N°: RF 006</w:t>
+      </w:r>
+    </w:p>
+    <w:p>
+      <w:pPr>
+        <w:rPr/>
+      </w:pPr>
+      <w:r>
+        <w:rPr>
+          <w:rtl w:val="0"/>
+        </w:rPr>
+        <w:t xml:space="preserve">Nome: Cadastro de consulta por interesses</w:t>
+      </w:r>
+    </w:p>
+    <w:p>
+      <w:pPr>
+        <w:rPr/>
+      </w:pPr>
+      <w:r>
+        <w:rPr>
+          <w:rtl w:val="0"/>
+        </w:rPr>
+        <w:t xml:space="preserve">Descrição detalhada:</w:t>
+      </w:r>
+    </w:p>
+    <w:p>
+      <w:pPr>
+        <w:rPr/>
+      </w:pPr>
+      <w:r>
+        <w:rPr>
+          <w:rtl w:val="0"/>
+        </w:rPr>
+        <w:t xml:space="preserve">- Ao fazer o cadastro o usuário pode selecionar quais são seus interesses em estilo de tatuagem (old school, bold line, black work, aquarela, etc.).</w:t>
+      </w:r>
+    </w:p>
+    <w:p>
+      <w:pPr>
+        <w:rPr/>
+      </w:pPr>
+      <w:r>
+        <w:rPr>
+          <w:rtl w:val="0"/>
+        </w:rPr>
+        <w:t xml:space="preserve">- Na edição de perfil também deve possuir um espaço para o mesmo.</w:t>
+      </w:r>
+    </w:p>
+    <w:p>
+      <w:pPr>
+        <w:pStyle w:val="Title"/>
+        <w:rPr/>
+      </w:pPr>
+      <w:bookmarkStart w:colFirst="0" w:colLast="0" w:name="_aiem3itgtxjx" w:id="6"/>
+      <w:bookmarkEnd w:id="6"/>
+      <w:r>
+        <w:rPr>
+          <w:rtl w:val="0"/>
+        </w:rPr>
+      </w:r>
+    </w:p>
+    <w:p>
+      <w:pPr>
+        <w:pStyle w:val="Title"/>
+        <w:rPr>
+          <w:sz w:val="40"/>
+          <w:szCs w:val="40"/>
+        </w:rPr>
+      </w:pPr>
+      <w:bookmarkStart w:colFirst="0" w:colLast="0" w:name="_e2ut6fp9gpal" w:id="7"/>
+      <w:bookmarkEnd w:id="7"/>
+      <w:r>
+        <w:rPr>
+          <w:sz w:val="40"/>
+          <w:szCs w:val="40"/>
           <w:rtl w:val="0"/>
         </w:rPr>
         <w:t xml:space="preserve">N°: RF 007</w:t>
@@ -313,33 +495,48 @@
         <w:rPr>
           <w:rtl w:val="0"/>
         </w:rPr>
-        <w:t xml:space="preserve">Nome: Cadastro de consulta por interesses</w:t>
-      </w:r>
-    </w:p>
-    <w:p>
-      <w:pPr>
-        <w:rPr/>
-      </w:pPr>
-      <w:r>
-        <w:rPr>
-          <w:rtl w:val="0"/>
-        </w:rPr>
-      </w:r>
-    </w:p>
-    <w:p>
-      <w:pPr>
-        <w:rPr/>
-      </w:pPr>
-      <w:r>
-        <w:rPr>
-          <w:rtl w:val="0"/>
-        </w:rPr>
-      </w:r>
-    </w:p>
-    <w:p>
-      <w:pPr>
-        <w:rPr/>
-      </w:pPr>
+        <w:t xml:space="preserve">Nome: Listagem por interesses</w:t>
+      </w:r>
+    </w:p>
+    <w:p>
+      <w:pPr>
+        <w:rPr/>
+      </w:pPr>
+      <w:r>
+        <w:rPr>
+          <w:rtl w:val="0"/>
+        </w:rPr>
+        <w:t xml:space="preserve">Descrição detalhada:</w:t>
+      </w:r>
+    </w:p>
+    <w:p>
+      <w:pPr>
+        <w:rPr/>
+      </w:pPr>
+      <w:r>
+        <w:rPr>
+          <w:rtl w:val="0"/>
+        </w:rPr>
+        <w:t xml:space="preserve">- Na listagem de tatuagens além de ordenar por distância e data, também deve dar preferência ao estilo de interesse do usuário (RF006) quando houver.</w:t>
+      </w:r>
+    </w:p>
+    <w:p>
+      <w:pPr>
+        <w:rPr/>
+      </w:pPr>
+      <w:r>
+        <w:rPr>
+          <w:rtl w:val="0"/>
+        </w:rPr>
+      </w:r>
+    </w:p>
+    <w:p>
+      <w:pPr>
+        <w:pStyle w:val="Heading1"/>
+        <w:rPr/>
+      </w:pPr>
+      <w:bookmarkStart w:colFirst="0" w:colLast="0" w:name="_l54asjml556" w:id="8"/>
+      <w:bookmarkEnd w:id="8"/>
       <w:r>
         <w:rPr>
           <w:rtl w:val="0"/>
@@ -370,8 +567,11 @@
     </w:p>
     <w:p>
       <w:pPr>
-        <w:rPr/>
-      </w:pPr>
+        <w:pStyle w:val="Heading1"/>
+        <w:rPr/>
+      </w:pPr>
+      <w:bookmarkStart w:colFirst="0" w:colLast="0" w:name="_vy8vturrhm1n" w:id="9"/>
+      <w:bookmarkEnd w:id="9"/>
       <w:r>
         <w:rPr>
           <w:rtl w:val="0"/>
@@ -414,19 +614,17 @@
     </w:p>
     <w:p>
       <w:pPr>
-        <w:rPr/>
-      </w:pPr>
+        <w:pStyle w:val="Heading1"/>
+        <w:rPr/>
+      </w:pPr>
+      <w:bookmarkStart w:colFirst="0" w:colLast="0" w:name="_erdtb5rkv3uq" w:id="10"/>
+      <w:bookmarkEnd w:id="10"/>
       <w:r>
         <w:rPr>
           <w:rtl w:val="0"/>
         </w:rPr>
         <w:t xml:space="preserve">N°: RNF 003</w:t>
       </w:r>
-      <w:r>
-        <w:rPr>
-          <w:rtl w:val="0"/>
-        </w:rPr>
-      </w:r>
     </w:p>
     <w:p>
       <w:pPr>
@@ -457,6 +655,7 @@
         <w:rPr>
           <w:rtl w:val="0"/>
         </w:rPr>
+        <w:t xml:space="preserve">Descrição detalhada: Para o endpoint no backend deve ser utilizado javascript, utilizando o framework adonisjs.</w:t>
       </w:r>
     </w:p>
     <w:p>

</xml_diff>